<commit_message>
Favcon, parallel image resizing
</commit_message>
<xml_diff>
--- a/Cover letter .docx
+++ b/Cover letter .docx
@@ -16,15 +16,45 @@
         <w:ind w:firstLine="720"/>
       </w:pPr>
       <w:r>
-        <w:t xml:space="preserve">My name is Ross Wakefield and I believe I would be a great fit for your company.  With my experience in front end development combined with my people/communication skills I would a unique addition to your team.  I have a love for problem solving and a passion for helping users get the most out of their web experiences.  I appreciate simple clean design that allows the user to navigate clearly through the material they are uses.  I believe in work, hard work and stay dedicated to the tasks at hand until they reach my own personal high standards.  If hired I would appreciate the opportunities to work with others as well as work in </w:t>
-      </w:r>
-      <w:proofErr w:type="gramStart"/>
-      <w:r>
-        <w:t>a</w:t>
-      </w:r>
-      <w:proofErr w:type="gramEnd"/>
-      <w:r>
-        <w:t xml:space="preserve"> environment of collaboration to discover creative solutions to todays problems.</w:t>
+        <w:t>My name is Ross Wakefield and I believe I would b</w:t>
+      </w:r>
+      <w:r>
+        <w:t xml:space="preserve">e a great fit for your company. </w:t>
+      </w:r>
+      <w:r>
+        <w:t xml:space="preserve"> With my experience in front end development combined with my people/communication skills I would </w:t>
+      </w:r>
+      <w:r>
+        <w:t xml:space="preserve">be </w:t>
+      </w:r>
+      <w:r>
+        <w:t>a unique addition to your team.  I have a love for problem solving and a passion for helping users get the most out of their web experiences.  I appreciate simple clean design that allows the user to navigate clearly th</w:t>
+      </w:r>
+      <w:r>
+        <w:t>rough the material they are using</w:t>
+      </w:r>
+      <w:r>
+        <w:t>.  I believe in work, hard work and stay</w:t>
+      </w:r>
+      <w:r>
+        <w:t>ing</w:t>
+      </w:r>
+      <w:r>
+        <w:t xml:space="preserve"> dedicated to the tasks at hand until they reach my own personal high standards.  If hired I would appreciate the opportunities to work with others as well as work in a</w:t>
+      </w:r>
+      <w:r>
+        <w:t>n</w:t>
+      </w:r>
+      <w:r>
+        <w:t xml:space="preserve"> environment of collaboration to discover creative solutions to today</w:t>
+      </w:r>
+      <w:bookmarkStart w:id="0" w:name="_GoBack"/>
+      <w:bookmarkEnd w:id="0"/>
+      <w:r>
+        <w:t>’</w:t>
+      </w:r>
+      <w:r>
+        <w:t>s problems.</w:t>
       </w:r>
       <w:r>
         <w:t xml:space="preserve">  Please feel free to contact me by email: </w:t>
@@ -41,12 +71,10 @@
         <w:t xml:space="preserve"> or by phone at (256)-655-2113.  Also check out my website at rosswakefield.com.</w:t>
       </w:r>
       <w:r>
-        <w:t xml:space="preserve">  Thank you for your consideration</w:t>
-      </w:r>
-      <w:bookmarkStart w:id="0" w:name="_GoBack"/>
-      <w:bookmarkEnd w:id="0"/>
-      <w:r>
-        <w:t xml:space="preserve"> I look forward to hearing from you soon.</w:t>
+        <w:t xml:space="preserve">  Also know that I am willing to relocate.</w:t>
+      </w:r>
+      <w:r>
+        <w:t xml:space="preserve">  Thank you for your consideration I look forward to hearing from you soon.</w:t>
       </w:r>
     </w:p>
     <w:p>
@@ -62,6 +90,7 @@
         <w:t xml:space="preserve">Ross Wakefield    </w:t>
       </w:r>
     </w:p>
+    <w:p/>
     <w:sectPr>
       <w:pgSz w:w="12240" w:h="15840"/>
       <w:pgMar w:top="1440" w:right="1800" w:bottom="1440" w:left="1800" w:header="720" w:footer="720" w:gutter="0"/>

</xml_diff>